<commit_message>
updated method to reflect new insecticide solution protocol
</commit_message>
<xml_diff>
--- a/senstivity_test/growth_assay_method/growth_rate_assay.docx
+++ b/senstivity_test/growth_assay_method/growth_rate_assay.docx
@@ -170,13 +170,8 @@
         <w:t xml:space="preserve">, taking </w:t>
       </w:r>
       <w:r>
-        <w:t xml:space="preserve">the natural logarithm to </w:t>
-      </w:r>
-      <w:proofErr w:type="spellStart"/>
-      <w:r>
-        <w:t>linearise</w:t>
-      </w:r>
-      <w:proofErr w:type="spellEnd"/>
+        <w:t>the natural logarithm to linearise</w:t>
+      </w:r>
       <w:r>
         <w:t xml:space="preserve"> the curve and calculating the gradient of this line through regression of </w:t>
       </w:r>
@@ -453,15 +448,7 @@
         <w:fldChar w:fldCharType="end"/>
       </w:r>
       <w:r>
-        <w:t xml:space="preserve"> first </w:t>
-      </w:r>
-      <w:proofErr w:type="spellStart"/>
-      <w:r>
-        <w:t>linearised</w:t>
-      </w:r>
-      <w:proofErr w:type="spellEnd"/>
-      <w:r>
-        <w:t xml:space="preserve"> the growth curves (</w:t>
+        <w:t xml:space="preserve"> first linearised the growth curves (</w:t>
       </w:r>
       <w:proofErr w:type="gramStart"/>
       <w:r>
@@ -1935,6 +1922,17 @@
       <w:r>
         <w:t>Shall I create 0.5M stock solution in DMSO and hope it’s soluble at that concentration?</w:t>
       </w:r>
+      <w:r>
+        <w:t xml:space="preserve"> </w:t>
+      </w:r>
+      <w:proofErr w:type="gramStart"/>
+      <w:r>
+        <w:t>Yes</w:t>
+      </w:r>
+      <w:proofErr w:type="gramEnd"/>
+      <w:r>
+        <w:t xml:space="preserve"> and it appears to be soluble. </w:t>
+      </w:r>
     </w:p>
     <w:p>
       <w:pPr>
@@ -2639,7 +2637,13 @@
         <w:spacing w:line="360" w:lineRule="auto"/>
       </w:pPr>
       <w:r>
-        <w:t xml:space="preserve">Follow similar procedure to 4. n=4 instead of 5. </w:t>
+        <w:t>Follow similar procedure to 4. n=5</w:t>
+      </w:r>
+      <w:r>
+        <w:t xml:space="preserve"> too</w:t>
+      </w:r>
+      <w:r>
+        <w:t xml:space="preserve">. </w:t>
       </w:r>
     </w:p>
     <w:p>
@@ -2652,7 +2656,10 @@
         <w:spacing w:line="360" w:lineRule="auto"/>
       </w:pPr>
       <w:r>
-        <w:t>Start with overnight culture in log phase. Dilute down to final well concentration of 0.05 OD.</w:t>
+        <w:t>Start with overnight culture in log phase. Dilute down to final well concentration of 0.05 OD</w:t>
+      </w:r>
+      <w:r>
+        <w:t xml:space="preserve"> (changed to 0.01OD theoretical starting well OD). </w:t>
       </w:r>
     </w:p>
     <w:p>
@@ -2687,7 +2694,10 @@
         <w:spacing w:line="360" w:lineRule="auto"/>
       </w:pPr>
       <w:r>
-        <w:t xml:space="preserve">96 well plate. 100µL final volume each well. </w:t>
+        <w:t>96 well plate. 100µL final volume each well</w:t>
+      </w:r>
+      <w:r>
+        <w:t xml:space="preserve"> (altered to 200µl final volume).</w:t>
       </w:r>
     </w:p>
     <w:p>
@@ -2894,35 +2904,68 @@
           <w:numId w:val="5"/>
         </w:numPr>
         <w:spacing w:line="360" w:lineRule="auto"/>
-      </w:pPr>
-      <w:r>
+        <w:rPr>
+          <w:highlight w:val="yellow"/>
+        </w:rPr>
+      </w:pPr>
+      <w:r>
+        <w:rPr>
+          <w:highlight w:val="yellow"/>
+        </w:rPr>
         <w:t xml:space="preserve">Example calculation for </w:t>
       </w:r>
       <w:r>
+        <w:rPr>
+          <w:highlight w:val="yellow"/>
+        </w:rPr>
         <w:t xml:space="preserve">overnight </w:t>
       </w:r>
       <w:r>
+        <w:rPr>
+          <w:highlight w:val="yellow"/>
+        </w:rPr>
         <w:t>y</w:t>
       </w:r>
       <w:r>
+        <w:rPr>
+          <w:highlight w:val="yellow"/>
+        </w:rPr>
         <w:t>east culture with 0.5</w:t>
       </w:r>
       <w:r>
+        <w:rPr>
+          <w:highlight w:val="yellow"/>
+        </w:rPr>
         <w:t xml:space="preserve"> </w:t>
       </w:r>
       <w:r>
+        <w:rPr>
+          <w:highlight w:val="yellow"/>
+        </w:rPr>
         <w:t>OD</w:t>
       </w:r>
       <w:r>
+        <w:rPr>
+          <w:highlight w:val="yellow"/>
+        </w:rPr>
         <w:t xml:space="preserve"> (final 0.05 OD</w:t>
       </w:r>
       <w:r>
+        <w:rPr>
+          <w:highlight w:val="yellow"/>
+        </w:rPr>
         <w:t>)</w:t>
       </w:r>
       <w:r>
+        <w:rPr>
+          <w:highlight w:val="yellow"/>
+        </w:rPr>
         <w:t>.</w:t>
       </w:r>
       <w:r>
+        <w:rPr>
+          <w:highlight w:val="yellow"/>
+        </w:rPr>
         <w:t xml:space="preserve"> 1% final concentration for both solvents.</w:t>
       </w:r>
     </w:p>
@@ -2934,14 +2977,26 @@
           <w:numId w:val="6"/>
         </w:numPr>
         <w:spacing w:line="360" w:lineRule="auto"/>
-      </w:pPr>
-      <w:r>
+        <w:rPr>
+          <w:highlight w:val="yellow"/>
+        </w:rPr>
+      </w:pPr>
+      <w:r>
+        <w:rPr>
+          <w:highlight w:val="yellow"/>
+        </w:rPr>
         <w:t xml:space="preserve">Create 200µL of 10mM </w:t>
       </w:r>
       <w:r>
+        <w:rPr>
+          <w:highlight w:val="yellow"/>
+        </w:rPr>
         <w:t xml:space="preserve">insecticide </w:t>
       </w:r>
       <w:r>
+        <w:rPr>
+          <w:highlight w:val="yellow"/>
+        </w:rPr>
         <w:t>solution.</w:t>
       </w:r>
     </w:p>
@@ -2953,8 +3008,14 @@
           <w:numId w:val="6"/>
         </w:numPr>
         <w:spacing w:line="360" w:lineRule="auto"/>
-      </w:pPr>
-      <w:r>
+        <w:rPr>
+          <w:highlight w:val="yellow"/>
+        </w:rPr>
+      </w:pPr>
+      <w:r>
+        <w:rPr>
+          <w:highlight w:val="yellow"/>
+        </w:rPr>
         <w:t xml:space="preserve">4µL of 0.5M stock insecticide solution + 196 µL media. </w:t>
       </w:r>
     </w:p>
@@ -2966,8 +3027,14 @@
           <w:numId w:val="6"/>
         </w:numPr>
         <w:spacing w:line="360" w:lineRule="auto"/>
-      </w:pPr>
-      <w:r>
+        <w:rPr>
+          <w:highlight w:val="yellow"/>
+        </w:rPr>
+      </w:pPr>
+      <w:r>
+        <w:rPr>
+          <w:highlight w:val="yellow"/>
+        </w:rPr>
         <w:t>Create 200µL of 5mM insecticide solution.</w:t>
       </w:r>
     </w:p>
@@ -2979,8 +3046,14 @@
           <w:numId w:val="6"/>
         </w:numPr>
         <w:spacing w:line="360" w:lineRule="auto"/>
-      </w:pPr>
-      <w:r>
+        <w:rPr>
+          <w:highlight w:val="yellow"/>
+        </w:rPr>
+      </w:pPr>
+      <w:r>
+        <w:rPr>
+          <w:highlight w:val="yellow"/>
+        </w:rPr>
         <w:t xml:space="preserve">100µL of 10mM insecticide solution + 20µL yeast culture + 2µL other solvent + 78µL media. </w:t>
       </w:r>
     </w:p>
@@ -2992,8 +3065,14 @@
           <w:numId w:val="6"/>
         </w:numPr>
         <w:spacing w:line="360" w:lineRule="auto"/>
-      </w:pPr>
-      <w:r>
+        <w:rPr>
+          <w:highlight w:val="yellow"/>
+        </w:rPr>
+      </w:pPr>
+      <w:r>
+        <w:rPr>
+          <w:highlight w:val="yellow"/>
+        </w:rPr>
         <w:t>Create 500µL of 1mM insecticide solution.</w:t>
       </w:r>
     </w:p>
@@ -3005,8 +3084,14 @@
           <w:numId w:val="6"/>
         </w:numPr>
         <w:spacing w:line="360" w:lineRule="auto"/>
-      </w:pPr>
-      <w:r>
+        <w:rPr>
+          <w:highlight w:val="yellow"/>
+        </w:rPr>
+      </w:pPr>
+      <w:r>
+        <w:rPr>
+          <w:highlight w:val="yellow"/>
+        </w:rPr>
         <w:t>50µL 10mM insecticide solution + 50µL yeast culture + 5µL other solvent + 4µL insecticide solvent + 391µL media.</w:t>
       </w:r>
     </w:p>
@@ -3018,8 +3103,14 @@
           <w:numId w:val="6"/>
         </w:numPr>
         <w:spacing w:line="360" w:lineRule="auto"/>
-      </w:pPr>
-      <w:r>
+        <w:rPr>
+          <w:highlight w:val="yellow"/>
+        </w:rPr>
+      </w:pPr>
+      <w:r>
+        <w:rPr>
+          <w:highlight w:val="yellow"/>
+        </w:rPr>
         <w:t>Create 500µL of 100µM insecticide solution.</w:t>
       </w:r>
     </w:p>
@@ -3031,8 +3122,14 @@
           <w:numId w:val="6"/>
         </w:numPr>
         <w:spacing w:line="360" w:lineRule="auto"/>
-      </w:pPr>
-      <w:r>
+        <w:rPr>
+          <w:highlight w:val="yellow"/>
+        </w:rPr>
+      </w:pPr>
+      <w:r>
+        <w:rPr>
+          <w:highlight w:val="yellow"/>
+        </w:rPr>
         <w:t>50µL 1mM insecticide solution + 50µL yeast culture + 5µL other solvent + 4.9µL insecticide solvent + 390.1µL media.</w:t>
       </w:r>
     </w:p>
@@ -3044,8 +3141,14 @@
           <w:numId w:val="6"/>
         </w:numPr>
         <w:spacing w:line="360" w:lineRule="auto"/>
-      </w:pPr>
-      <w:r>
+        <w:rPr>
+          <w:highlight w:val="yellow"/>
+        </w:rPr>
+      </w:pPr>
+      <w:r>
+        <w:rPr>
+          <w:highlight w:val="yellow"/>
+        </w:rPr>
         <w:t>Create 500µL of 10µM insecticide solution.</w:t>
       </w:r>
     </w:p>
@@ -3057,8 +3160,14 @@
           <w:numId w:val="6"/>
         </w:numPr>
         <w:spacing w:line="360" w:lineRule="auto"/>
-      </w:pPr>
-      <w:r>
+        <w:rPr>
+          <w:highlight w:val="yellow"/>
+        </w:rPr>
+      </w:pPr>
+      <w:r>
+        <w:rPr>
+          <w:highlight w:val="yellow"/>
+        </w:rPr>
         <w:t>50µL 100µM insecticide solution + 50µL yeast culture + 5µL other solvent + 4.99µL insecticide solvent + 390.01µL media. &lt;&lt;&lt;&lt; (shall I do 5µL insecticide solvent + 390µL and accept the 1.002% insecticide solvent concentration?).</w:t>
       </w:r>
     </w:p>
@@ -3070,8 +3179,14 @@
           <w:numId w:val="6"/>
         </w:numPr>
         <w:spacing w:line="360" w:lineRule="auto"/>
-      </w:pPr>
-      <w:r>
+        <w:rPr>
+          <w:highlight w:val="yellow"/>
+        </w:rPr>
+      </w:pPr>
+      <w:r>
+        <w:rPr>
+          <w:highlight w:val="yellow"/>
+        </w:rPr>
         <w:t>Create 500µL of 1µM insecticide solution.</w:t>
       </w:r>
     </w:p>
@@ -3083,8 +3198,14 @@
           <w:numId w:val="6"/>
         </w:numPr>
         <w:spacing w:line="360" w:lineRule="auto"/>
-      </w:pPr>
-      <w:r>
+        <w:rPr>
+          <w:highlight w:val="yellow"/>
+        </w:rPr>
+      </w:pPr>
+      <w:r>
+        <w:rPr>
+          <w:highlight w:val="yellow"/>
+        </w:rPr>
         <w:t>50µL 10µM insecticide solution + 50µL yeast culture + 5µL other solvent + 5µL insecticide solvent + 390µL media.</w:t>
       </w:r>
     </w:p>
@@ -3096,8 +3217,14 @@
           <w:numId w:val="6"/>
         </w:numPr>
         <w:spacing w:line="360" w:lineRule="auto"/>
-      </w:pPr>
-      <w:r>
+        <w:rPr>
+          <w:highlight w:val="yellow"/>
+        </w:rPr>
+      </w:pPr>
+      <w:r>
+        <w:rPr>
+          <w:highlight w:val="yellow"/>
+        </w:rPr>
         <w:t xml:space="preserve">Create control </w:t>
       </w:r>
     </w:p>
@@ -3111,7 +3238,32 @@
         <w:spacing w:line="360" w:lineRule="auto"/>
       </w:pPr>
       <w:r>
-        <w:t xml:space="preserve">5µL other solvent + 5µL insecticide solvent + 490 µL media. </w:t>
+        <w:rPr>
+          <w:highlight w:val="yellow"/>
+        </w:rPr>
+        <w:t>5µL other solvent + 5µL insecticide solvent + 490 µL media</w:t>
+      </w:r>
+      <w:r>
+        <w:t xml:space="preserve">. </w:t>
+      </w:r>
+    </w:p>
+    <w:p>
+      <w:pPr>
+        <w:pStyle w:val="ListParagraph"/>
+        <w:numPr>
+          <w:ilvl w:val="0"/>
+          <w:numId w:val="9"/>
+        </w:numPr>
+        <w:spacing w:line="360" w:lineRule="auto"/>
+      </w:pPr>
+      <w:r>
+        <w:t xml:space="preserve">Above doesn’t work because the serial dilutions have yeast in them. Have to find another way. </w:t>
+      </w:r>
+      <w:r>
+        <w:t>Type up new method tomorrow morning.</w:t>
+      </w:r>
+      <w:r>
+        <w:t xml:space="preserve"> See separate doc for dilution method. </w:t>
       </w:r>
     </w:p>
     <w:p>
@@ -3137,6 +3289,7 @@
         <w:spacing w:line="360" w:lineRule="auto"/>
       </w:pPr>
       <w:r>
+        <w:lastRenderedPageBreak/>
         <w:t xml:space="preserve">Clothianidin don’t know what to do as I guess it is very soluble in DMSO. However, I can’t find a value. </w:t>
       </w:r>
     </w:p>
@@ -3150,7 +3303,6 @@
         <w:spacing w:line="360" w:lineRule="auto"/>
       </w:pPr>
       <w:r>
-        <w:lastRenderedPageBreak/>
         <w:t xml:space="preserve">Currently 9 insecticides with 5 concentration values = 45 wells + 5 controls + 5 blanks = 55 wells. Can do this without using wells on perimeter of plate to avoid any potential edge effect. </w:t>
       </w:r>
     </w:p>
@@ -3189,6 +3341,19 @@
       </w:r>
       <w:r>
         <w:t xml:space="preserve"> </w:t>
+      </w:r>
+    </w:p>
+    <w:p>
+      <w:pPr>
+        <w:pStyle w:val="ListParagraph"/>
+        <w:numPr>
+          <w:ilvl w:val="0"/>
+          <w:numId w:val="7"/>
+        </w:numPr>
+        <w:spacing w:line="360" w:lineRule="auto"/>
+      </w:pPr>
+      <w:r>
+        <w:t xml:space="preserve">With clothianidin try it. This would make it 10 insecticides so 60 wells. Still don’t have to use plate perimeter. </w:t>
       </w:r>
     </w:p>
     <w:p>
@@ -4016,6 +4181,119 @@
     </w:lvl>
   </w:abstractNum>
   <w:abstractNum w:abstractNumId="6" w15:restartNumberingAfterBreak="0">
+    <w:nsid w:val="38C6522A"/>
+    <w:multiLevelType w:val="hybridMultilevel"/>
+    <w:tmpl w:val="C19CF428"/>
+    <w:lvl w:ilvl="0" w:tplc="08090001">
+      <w:start w:val="1"/>
+      <w:numFmt w:val="bullet"/>
+      <w:lvlText w:val=""/>
+      <w:lvlJc w:val="left"/>
+      <w:pPr>
+        <w:ind w:left="720" w:hanging="360"/>
+      </w:pPr>
+      <w:rPr>
+        <w:rFonts w:ascii="Symbol" w:hAnsi="Symbol" w:hint="default"/>
+      </w:rPr>
+    </w:lvl>
+    <w:lvl w:ilvl="1" w:tplc="08090003" w:tentative="1">
+      <w:start w:val="1"/>
+      <w:numFmt w:val="bullet"/>
+      <w:lvlText w:val="o"/>
+      <w:lvlJc w:val="left"/>
+      <w:pPr>
+        <w:ind w:left="1440" w:hanging="360"/>
+      </w:pPr>
+      <w:rPr>
+        <w:rFonts w:ascii="Courier New" w:hAnsi="Courier New" w:hint="default"/>
+      </w:rPr>
+    </w:lvl>
+    <w:lvl w:ilvl="2" w:tplc="08090005" w:tentative="1">
+      <w:start w:val="1"/>
+      <w:numFmt w:val="bullet"/>
+      <w:lvlText w:val=""/>
+      <w:lvlJc w:val="left"/>
+      <w:pPr>
+        <w:ind w:left="2160" w:hanging="360"/>
+      </w:pPr>
+      <w:rPr>
+        <w:rFonts w:ascii="Wingdings" w:hAnsi="Wingdings" w:hint="default"/>
+      </w:rPr>
+    </w:lvl>
+    <w:lvl w:ilvl="3" w:tplc="08090001" w:tentative="1">
+      <w:start w:val="1"/>
+      <w:numFmt w:val="bullet"/>
+      <w:lvlText w:val=""/>
+      <w:lvlJc w:val="left"/>
+      <w:pPr>
+        <w:ind w:left="2880" w:hanging="360"/>
+      </w:pPr>
+      <w:rPr>
+        <w:rFonts w:ascii="Symbol" w:hAnsi="Symbol" w:hint="default"/>
+      </w:rPr>
+    </w:lvl>
+    <w:lvl w:ilvl="4" w:tplc="08090003" w:tentative="1">
+      <w:start w:val="1"/>
+      <w:numFmt w:val="bullet"/>
+      <w:lvlText w:val="o"/>
+      <w:lvlJc w:val="left"/>
+      <w:pPr>
+        <w:ind w:left="3600" w:hanging="360"/>
+      </w:pPr>
+      <w:rPr>
+        <w:rFonts w:ascii="Courier New" w:hAnsi="Courier New" w:hint="default"/>
+      </w:rPr>
+    </w:lvl>
+    <w:lvl w:ilvl="5" w:tplc="08090005" w:tentative="1">
+      <w:start w:val="1"/>
+      <w:numFmt w:val="bullet"/>
+      <w:lvlText w:val=""/>
+      <w:lvlJc w:val="left"/>
+      <w:pPr>
+        <w:ind w:left="4320" w:hanging="360"/>
+      </w:pPr>
+      <w:rPr>
+        <w:rFonts w:ascii="Wingdings" w:hAnsi="Wingdings" w:hint="default"/>
+      </w:rPr>
+    </w:lvl>
+    <w:lvl w:ilvl="6" w:tplc="08090001" w:tentative="1">
+      <w:start w:val="1"/>
+      <w:numFmt w:val="bullet"/>
+      <w:lvlText w:val=""/>
+      <w:lvlJc w:val="left"/>
+      <w:pPr>
+        <w:ind w:left="5040" w:hanging="360"/>
+      </w:pPr>
+      <w:rPr>
+        <w:rFonts w:ascii="Symbol" w:hAnsi="Symbol" w:hint="default"/>
+      </w:rPr>
+    </w:lvl>
+    <w:lvl w:ilvl="7" w:tplc="08090003" w:tentative="1">
+      <w:start w:val="1"/>
+      <w:numFmt w:val="bullet"/>
+      <w:lvlText w:val="o"/>
+      <w:lvlJc w:val="left"/>
+      <w:pPr>
+        <w:ind w:left="5760" w:hanging="360"/>
+      </w:pPr>
+      <w:rPr>
+        <w:rFonts w:ascii="Courier New" w:hAnsi="Courier New" w:hint="default"/>
+      </w:rPr>
+    </w:lvl>
+    <w:lvl w:ilvl="8" w:tplc="08090005" w:tentative="1">
+      <w:start w:val="1"/>
+      <w:numFmt w:val="bullet"/>
+      <w:lvlText w:val=""/>
+      <w:lvlJc w:val="left"/>
+      <w:pPr>
+        <w:ind w:left="6480" w:hanging="360"/>
+      </w:pPr>
+      <w:rPr>
+        <w:rFonts w:ascii="Wingdings" w:hAnsi="Wingdings" w:hint="default"/>
+      </w:rPr>
+    </w:lvl>
+  </w:abstractNum>
+  <w:abstractNum w:abstractNumId="7" w15:restartNumberingAfterBreak="0">
     <w:nsid w:val="452B39E9"/>
     <w:multiLevelType w:val="hybridMultilevel"/>
     <w:tmpl w:val="71B48A0C"/>
@@ -4128,7 +4406,7 @@
       </w:rPr>
     </w:lvl>
   </w:abstractNum>
-  <w:abstractNum w:abstractNumId="7" w15:restartNumberingAfterBreak="0">
+  <w:abstractNum w:abstractNumId="8" w15:restartNumberingAfterBreak="0">
     <w:nsid w:val="775C4DB3"/>
     <w:multiLevelType w:val="hybridMultilevel"/>
     <w:tmpl w:val="F5AA34DA"/>
@@ -4218,7 +4496,7 @@
     </w:lvl>
   </w:abstractNum>
   <w:num w:numId="1">
-    <w:abstractNumId w:val="7"/>
+    <w:abstractNumId w:val="8"/>
   </w:num>
   <w:num w:numId="2">
     <w:abstractNumId w:val="4"/>
@@ -4227,7 +4505,7 @@
     <w:abstractNumId w:val="2"/>
   </w:num>
   <w:num w:numId="4">
-    <w:abstractNumId w:val="6"/>
+    <w:abstractNumId w:val="7"/>
   </w:num>
   <w:num w:numId="5">
     <w:abstractNumId w:val="5"/>
@@ -4240,6 +4518,9 @@
   </w:num>
   <w:num w:numId="8">
     <w:abstractNumId w:val="3"/>
+  </w:num>
+  <w:num w:numId="9">
+    <w:abstractNumId w:val="6"/>
   </w:num>
 </w:numbering>
 </file>

</xml_diff>